<commit_message>
Notes for case study
</commit_message>
<xml_diff>
--- a/case-study-structure-MO-notes.docx
+++ b/case-study-structure-MO-notes.docx
@@ -3,8 +3,1632 @@
 <w:document xmlns:wpc="http://schemas.microsoft.com/office/word/2010/wordprocessingCanvas" xmlns:mo="http://schemas.microsoft.com/office/mac/office/2008/main" xmlns:mc="http://schemas.openxmlformats.org/markup-compatibility/2006" xmlns:mv="urn:schemas-microsoft-com:mac:vml" xmlns:o="urn:schemas-microsoft-com:office:office" xmlns:r="http://schemas.openxmlformats.org/officeDocument/2006/relationships" xmlns:m="http://schemas.openxmlformats.org/officeDocument/2006/math" xmlns:v="urn:schemas-microsoft-com:vml" xmlns:wp14="http://schemas.microsoft.com/office/word/2010/wordprocessingDrawing" xmlns:wp="http://schemas.openxmlformats.org/drawingml/2006/wordprocessingDrawing" xmlns:w10="urn:schemas-microsoft-com:office:word" xmlns:w="http://schemas.openxmlformats.org/wordprocessingml/2006/main" xmlns:w14="http://schemas.microsoft.com/office/word/2010/wordml" xmlns:w15="http://schemas.microsoft.com/office/word/2012/wordml" xmlns:wpg="http://schemas.microsoft.com/office/word/2010/wordprocessingGroup" xmlns:wpi="http://schemas.microsoft.com/office/word/2010/wordprocessingInk" xmlns:wne="http://schemas.microsoft.com/office/word/2006/wordml" xmlns:wps="http://schemas.microsoft.com/office/word/2010/wordprocessingShape" mc:Ignorable="w14 w15 wp14">
   <w:body>
     <w:p>
+      <w:pPr>
+        <w:rPr>
+          <w:rFonts w:ascii="Avenir Next" w:hAnsi="Avenir Next"/>
+          <w:b/>
+          <w:sz w:val="36"/>
+          <w:szCs w:val="20"/>
+        </w:rPr>
+      </w:pPr>
+      <w:r>
+        <w:rPr>
+          <w:rFonts w:ascii="Avenir Next" w:hAnsi="Avenir Next"/>
+          <w:b/>
+          <w:sz w:val="36"/>
+          <w:szCs w:val="20"/>
+        </w:rPr>
+        <w:t>School Shooting Dashboard Structure</w:t>
+      </w:r>
+    </w:p>
+    <w:p>
+      <w:pPr>
+        <w:rPr>
+          <w:rFonts w:ascii="Avenir Next" w:hAnsi="Avenir Next"/>
+          <w:b/>
+          <w:sz w:val="20"/>
+          <w:szCs w:val="20"/>
+        </w:rPr>
+      </w:pPr>
+      <w:r>
+        <w:rPr>
+          <w:rFonts w:ascii="Avenir Next" w:hAnsi="Avenir Next"/>
+          <w:b/>
+          <w:sz w:val="20"/>
+          <w:szCs w:val="20"/>
+        </w:rPr>
+        <w:t>There are two RMDs that, together, produce the case study</w:t>
+      </w:r>
+      <w:r>
+        <w:rPr>
+          <w:rFonts w:ascii="Avenir Next" w:hAnsi="Avenir Next"/>
+          <w:b/>
+          <w:sz w:val="20"/>
+          <w:szCs w:val="20"/>
+        </w:rPr>
+        <w:t>.</w:t>
+      </w:r>
+    </w:p>
+    <w:p>
+      <w:pPr>
+        <w:pStyle w:val="ListParagraph"/>
+        <w:numPr>
+          <w:ilvl w:val="0"/>
+          <w:numId w:val="3"/>
+        </w:numPr>
+        <w:rPr>
+          <w:rFonts w:ascii="Avenir Next" w:hAnsi="Avenir Next"/>
+          <w:sz w:val="20"/>
+          <w:szCs w:val="20"/>
+        </w:rPr>
+      </w:pPr>
+      <w:proofErr w:type="spellStart"/>
+      <w:r>
+        <w:rPr>
+          <w:rFonts w:ascii="Avenir Next" w:hAnsi="Avenir Next"/>
+          <w:sz w:val="20"/>
+          <w:szCs w:val="20"/>
+        </w:rPr>
+        <w:t>ocs</w:t>
+      </w:r>
+      <w:proofErr w:type="spellEnd"/>
+      <w:r>
+        <w:rPr>
+          <w:rFonts w:ascii="Avenir Next" w:hAnsi="Avenir Next"/>
+          <w:sz w:val="20"/>
+          <w:szCs w:val="20"/>
+        </w:rPr>
+        <w:t>-school-shootings-</w:t>
+      </w:r>
+      <w:proofErr w:type="spellStart"/>
+      <w:proofErr w:type="gramStart"/>
+      <w:r>
+        <w:rPr>
+          <w:rFonts w:ascii="Avenir Next" w:hAnsi="Avenir Next"/>
+          <w:sz w:val="20"/>
+          <w:szCs w:val="20"/>
+        </w:rPr>
+        <w:t>dashboard</w:t>
+      </w:r>
+      <w:r>
+        <w:rPr>
+          <w:rFonts w:ascii="Avenir Next" w:hAnsi="Avenir Next"/>
+          <w:sz w:val="20"/>
+          <w:szCs w:val="20"/>
+        </w:rPr>
+        <w:t>.Rmd</w:t>
+      </w:r>
+      <w:proofErr w:type="spellEnd"/>
+      <w:proofErr w:type="gramEnd"/>
+      <w:r>
+        <w:rPr>
+          <w:rFonts w:ascii="Avenir Next" w:hAnsi="Avenir Next"/>
+          <w:sz w:val="20"/>
+          <w:szCs w:val="20"/>
+        </w:rPr>
+        <w:t xml:space="preserve"> (Case Study)</w:t>
+      </w:r>
+    </w:p>
+    <w:p>
+      <w:pPr>
+        <w:pStyle w:val="ListParagraph"/>
+        <w:numPr>
+          <w:ilvl w:val="0"/>
+          <w:numId w:val="3"/>
+        </w:numPr>
+        <w:rPr>
+          <w:rFonts w:ascii="Avenir Next" w:hAnsi="Avenir Next"/>
+          <w:sz w:val="20"/>
+          <w:szCs w:val="20"/>
+        </w:rPr>
+      </w:pPr>
+      <w:r>
+        <w:rPr>
+          <w:rFonts w:ascii="Avenir Next" w:hAnsi="Avenir Next"/>
+          <w:sz w:val="20"/>
+          <w:szCs w:val="20"/>
+        </w:rPr>
+        <w:t>ocs-school-shootings-dashboard</w:t>
+      </w:r>
+      <w:r>
+        <w:rPr>
+          <w:rFonts w:ascii="Avenir Next" w:hAnsi="Avenir Next"/>
+          <w:sz w:val="20"/>
+          <w:szCs w:val="20"/>
+        </w:rPr>
+        <w:t>-flexdashboard-V</w:t>
+      </w:r>
+      <w:proofErr w:type="gramStart"/>
+      <w:r>
+        <w:rPr>
+          <w:rFonts w:ascii="Avenir Next" w:hAnsi="Avenir Next"/>
+          <w:sz w:val="20"/>
+          <w:szCs w:val="20"/>
+        </w:rPr>
+        <w:t>2.Rmd</w:t>
+      </w:r>
+      <w:proofErr w:type="gramEnd"/>
+      <w:r>
+        <w:rPr>
+          <w:rFonts w:ascii="Avenir Next" w:hAnsi="Avenir Next"/>
+          <w:sz w:val="20"/>
+          <w:szCs w:val="20"/>
+        </w:rPr>
+        <w:t xml:space="preserve"> (Dashboard)</w:t>
+      </w:r>
+    </w:p>
+    <w:p>
+      <w:pPr>
+        <w:rPr>
+          <w:rFonts w:ascii="Avenir Next" w:hAnsi="Avenir Next"/>
+          <w:b/>
+          <w:sz w:val="20"/>
+          <w:szCs w:val="20"/>
+        </w:rPr>
+      </w:pPr>
+      <w:r>
+        <w:rPr>
+          <w:rFonts w:ascii="Avenir Next" w:hAnsi="Avenir Next"/>
+          <w:b/>
+          <w:sz w:val="20"/>
+          <w:szCs w:val="20"/>
+        </w:rPr>
+        <w:t xml:space="preserve">There is a third RMD that was an earlier draft produced before the two files above were reconciled with one another. </w:t>
+      </w:r>
+    </w:p>
+    <w:p>
+      <w:pPr>
+        <w:pStyle w:val="ListParagraph"/>
+        <w:numPr>
+          <w:ilvl w:val="0"/>
+          <w:numId w:val="4"/>
+        </w:numPr>
+        <w:rPr>
+          <w:rFonts w:ascii="Avenir Next" w:hAnsi="Avenir Next"/>
+          <w:sz w:val="20"/>
+          <w:szCs w:val="20"/>
+        </w:rPr>
+      </w:pPr>
+      <w:proofErr w:type="spellStart"/>
+      <w:r>
+        <w:rPr>
+          <w:rFonts w:ascii="Avenir Next" w:hAnsi="Avenir Next"/>
+          <w:sz w:val="20"/>
+          <w:szCs w:val="20"/>
+        </w:rPr>
+        <w:t>ocs</w:t>
+      </w:r>
+      <w:proofErr w:type="spellEnd"/>
+      <w:r>
+        <w:rPr>
+          <w:rFonts w:ascii="Avenir Next" w:hAnsi="Avenir Next"/>
+          <w:sz w:val="20"/>
+          <w:szCs w:val="20"/>
+        </w:rPr>
+        <w:t>-school-shootings-dashboard</w:t>
+      </w:r>
+      <w:r>
+        <w:rPr>
+          <w:rFonts w:ascii="Avenir Next" w:hAnsi="Avenir Next"/>
+          <w:sz w:val="20"/>
+          <w:szCs w:val="20"/>
+        </w:rPr>
+        <w:t>-</w:t>
+      </w:r>
+      <w:proofErr w:type="spellStart"/>
+      <w:proofErr w:type="gramStart"/>
+      <w:r>
+        <w:rPr>
+          <w:rFonts w:ascii="Avenir Next" w:hAnsi="Avenir Next"/>
+          <w:sz w:val="20"/>
+          <w:szCs w:val="20"/>
+        </w:rPr>
+        <w:t>flexdashboard.Rmd</w:t>
+      </w:r>
+      <w:proofErr w:type="spellEnd"/>
+      <w:proofErr w:type="gramEnd"/>
+      <w:r>
+        <w:rPr>
+          <w:rFonts w:ascii="Avenir Next" w:hAnsi="Avenir Next"/>
+          <w:sz w:val="20"/>
+          <w:szCs w:val="20"/>
+        </w:rPr>
+        <w:t xml:space="preserve"> (Draft you do not need)</w:t>
+      </w:r>
+    </w:p>
+    <w:p>
+      <w:pPr>
+        <w:rPr>
+          <w:rFonts w:ascii="Avenir Next" w:hAnsi="Avenir Next"/>
+          <w:sz w:val="20"/>
+          <w:szCs w:val="20"/>
+        </w:rPr>
+      </w:pPr>
+      <w:r>
+        <w:rPr>
+          <w:rFonts w:ascii="Avenir Next" w:hAnsi="Avenir Next"/>
+          <w:b/>
+          <w:sz w:val="20"/>
+          <w:szCs w:val="20"/>
+        </w:rPr>
+        <w:t xml:space="preserve">There are three </w:t>
+      </w:r>
+      <w:proofErr w:type="spellStart"/>
+      <w:r>
+        <w:rPr>
+          <w:rFonts w:ascii="Avenir Next" w:hAnsi="Avenir Next"/>
+          <w:b/>
+          <w:sz w:val="20"/>
+          <w:szCs w:val="20"/>
+        </w:rPr>
+        <w:t>dataframes</w:t>
+      </w:r>
+      <w:proofErr w:type="spellEnd"/>
+      <w:r>
+        <w:rPr>
+          <w:rFonts w:ascii="Avenir Next" w:hAnsi="Avenir Next"/>
+          <w:b/>
+          <w:sz w:val="20"/>
+          <w:szCs w:val="20"/>
+        </w:rPr>
+        <w:t xml:space="preserve"> involved in this case study</w:t>
+      </w:r>
+      <w:r>
+        <w:rPr>
+          <w:rFonts w:ascii="Avenir Next" w:hAnsi="Avenir Next"/>
+          <w:sz w:val="20"/>
+          <w:szCs w:val="20"/>
+        </w:rPr>
+        <w:t>.</w:t>
+      </w:r>
+      <w:r>
+        <w:rPr>
+          <w:rFonts w:ascii="Avenir Next" w:hAnsi="Avenir Next"/>
+          <w:sz w:val="20"/>
+          <w:szCs w:val="20"/>
+        </w:rPr>
+        <w:t xml:space="preserve"> </w:t>
+      </w:r>
+      <w:r>
+        <w:rPr>
+          <w:rFonts w:ascii="Avenir Next" w:hAnsi="Avenir Next"/>
+          <w:b/>
+          <w:sz w:val="20"/>
+          <w:szCs w:val="20"/>
+        </w:rPr>
+        <w:t xml:space="preserve">This is delineated in </w:t>
+      </w:r>
+      <w:proofErr w:type="spellStart"/>
+      <w:r>
+        <w:rPr>
+          <w:rFonts w:ascii="Avenir Next" w:hAnsi="Avenir Next"/>
+          <w:b/>
+          <w:sz w:val="20"/>
+          <w:szCs w:val="20"/>
+        </w:rPr>
+        <w:t>ocs</w:t>
+      </w:r>
+      <w:proofErr w:type="spellEnd"/>
+      <w:r>
+        <w:rPr>
+          <w:rFonts w:ascii="Avenir Next" w:hAnsi="Avenir Next"/>
+          <w:b/>
+          <w:sz w:val="20"/>
+          <w:szCs w:val="20"/>
+        </w:rPr>
+        <w:t>-school-shootings-dashboard-</w:t>
+      </w:r>
+      <w:proofErr w:type="spellStart"/>
+      <w:proofErr w:type="gramStart"/>
+      <w:r>
+        <w:rPr>
+          <w:rFonts w:ascii="Avenir Next" w:hAnsi="Avenir Next"/>
+          <w:b/>
+          <w:sz w:val="20"/>
+          <w:szCs w:val="20"/>
+        </w:rPr>
+        <w:t>flexdashboard.Rmd</w:t>
+      </w:r>
+      <w:proofErr w:type="spellEnd"/>
+      <w:proofErr w:type="gramEnd"/>
+      <w:r>
+        <w:rPr>
+          <w:rFonts w:ascii="Avenir Next" w:hAnsi="Avenir Next"/>
+          <w:b/>
+          <w:sz w:val="20"/>
+          <w:szCs w:val="20"/>
+        </w:rPr>
+        <w:t>/RA Notes</w:t>
+      </w:r>
+    </w:p>
+    <w:p>
+      <w:pPr>
+        <w:pStyle w:val="ListParagraph"/>
+        <w:numPr>
+          <w:ilvl w:val="0"/>
+          <w:numId w:val="2"/>
+        </w:numPr>
+        <w:rPr>
+          <w:rFonts w:ascii="Avenir Next" w:hAnsi="Avenir Next"/>
+          <w:sz w:val="20"/>
+          <w:szCs w:val="20"/>
+        </w:rPr>
+      </w:pPr>
+      <w:r>
+        <w:rPr>
+          <w:rFonts w:ascii="Avenir Next" w:hAnsi="Avenir Next"/>
+          <w:sz w:val="20"/>
+          <w:szCs w:val="20"/>
+        </w:rPr>
+        <w:t xml:space="preserve">The original </w:t>
+      </w:r>
+      <w:proofErr w:type="spellStart"/>
+      <w:r>
+        <w:rPr>
+          <w:rFonts w:ascii="Avenir Next" w:hAnsi="Avenir Next"/>
+          <w:sz w:val="20"/>
+          <w:szCs w:val="20"/>
+        </w:rPr>
+        <w:t>dataframe</w:t>
+      </w:r>
+      <w:proofErr w:type="spellEnd"/>
+      <w:r>
+        <w:rPr>
+          <w:rFonts w:ascii="Avenir Next" w:hAnsi="Avenir Next"/>
+          <w:sz w:val="20"/>
+          <w:szCs w:val="20"/>
+        </w:rPr>
+        <w:t xml:space="preserve"> downloaded from the source</w:t>
+      </w:r>
+    </w:p>
+    <w:p>
+      <w:pPr>
+        <w:pStyle w:val="ListParagraph"/>
+        <w:numPr>
+          <w:ilvl w:val="0"/>
+          <w:numId w:val="2"/>
+        </w:numPr>
+        <w:rPr>
+          <w:rFonts w:ascii="Avenir Next" w:hAnsi="Avenir Next"/>
+          <w:sz w:val="20"/>
+          <w:szCs w:val="20"/>
+        </w:rPr>
+      </w:pPr>
+      <w:r>
+        <w:rPr>
+          <w:rFonts w:ascii="Avenir Next" w:hAnsi="Avenir Next"/>
+          <w:sz w:val="20"/>
+          <w:szCs w:val="20"/>
+        </w:rPr>
+        <w:t xml:space="preserve">The </w:t>
+      </w:r>
+      <w:proofErr w:type="spellStart"/>
+      <w:r>
+        <w:rPr>
+          <w:rFonts w:ascii="Avenir Next" w:hAnsi="Avenir Next"/>
+          <w:sz w:val="20"/>
+          <w:szCs w:val="20"/>
+        </w:rPr>
+        <w:t>dataframe</w:t>
+      </w:r>
+      <w:proofErr w:type="spellEnd"/>
+      <w:r>
+        <w:rPr>
+          <w:rFonts w:ascii="Avenir Next" w:hAnsi="Avenir Next"/>
+          <w:sz w:val="20"/>
+          <w:szCs w:val="20"/>
+        </w:rPr>
+        <w:t xml:space="preserve"> with geocoded addresses</w:t>
+      </w:r>
+    </w:p>
+    <w:p>
+      <w:pPr>
+        <w:pStyle w:val="ListParagraph"/>
+        <w:numPr>
+          <w:ilvl w:val="0"/>
+          <w:numId w:val="2"/>
+        </w:numPr>
+        <w:rPr>
+          <w:rFonts w:ascii="Avenir Next" w:hAnsi="Avenir Next"/>
+          <w:sz w:val="20"/>
+          <w:szCs w:val="20"/>
+        </w:rPr>
+      </w:pPr>
+      <w:r>
+        <w:rPr>
+          <w:rFonts w:ascii="Avenir Next" w:hAnsi="Avenir Next"/>
+          <w:sz w:val="20"/>
+          <w:szCs w:val="20"/>
+        </w:rPr>
+        <w:t xml:space="preserve">The </w:t>
+      </w:r>
+      <w:proofErr w:type="spellStart"/>
+      <w:r>
+        <w:rPr>
+          <w:rFonts w:ascii="Avenir Next" w:hAnsi="Avenir Next"/>
+          <w:sz w:val="20"/>
+          <w:szCs w:val="20"/>
+        </w:rPr>
+        <w:t>dataframe</w:t>
+      </w:r>
+      <w:proofErr w:type="spellEnd"/>
+      <w:r>
+        <w:rPr>
+          <w:rFonts w:ascii="Avenir Next" w:hAnsi="Avenir Next"/>
+          <w:sz w:val="20"/>
+          <w:szCs w:val="20"/>
+        </w:rPr>
+        <w:t xml:space="preserve"> with geocoded addresses, wrangled</w:t>
+      </w:r>
+    </w:p>
+    <w:p>
+      <w:pPr>
+        <w:rPr>
+          <w:rFonts w:ascii="Avenir Next" w:hAnsi="Avenir Next"/>
+          <w:b/>
+          <w:sz w:val="20"/>
+          <w:szCs w:val="20"/>
+        </w:rPr>
+      </w:pPr>
+      <w:proofErr w:type="spellStart"/>
+      <w:r>
+        <w:rPr>
+          <w:rFonts w:ascii="Avenir Next" w:hAnsi="Avenir Next"/>
+          <w:b/>
+          <w:sz w:val="20"/>
+          <w:szCs w:val="20"/>
+        </w:rPr>
+        <w:t>RMarkdown</w:t>
+      </w:r>
+      <w:proofErr w:type="spellEnd"/>
+      <w:r>
+        <w:rPr>
+          <w:rFonts w:ascii="Avenir Next" w:hAnsi="Avenir Next"/>
+          <w:b/>
+          <w:sz w:val="20"/>
+          <w:szCs w:val="20"/>
+        </w:rPr>
+        <w:t xml:space="preserve"> Dashboard Structure</w:t>
+      </w:r>
+    </w:p>
+    <w:p>
+      <w:pPr>
+        <w:pStyle w:val="ListParagraph"/>
+        <w:numPr>
+          <w:ilvl w:val="0"/>
+          <w:numId w:val="1"/>
+        </w:numPr>
+        <w:rPr>
+          <w:rFonts w:ascii="Avenir Next" w:hAnsi="Avenir Next"/>
+          <w:sz w:val="20"/>
+          <w:szCs w:val="20"/>
+        </w:rPr>
+      </w:pPr>
+      <w:r>
+        <w:rPr>
+          <w:rFonts w:ascii="Avenir Next" w:hAnsi="Avenir Next"/>
+          <w:sz w:val="20"/>
+          <w:szCs w:val="20"/>
+        </w:rPr>
+        <w:t>Icon (48 x 48)</w:t>
+      </w:r>
+    </w:p>
+    <w:p>
+      <w:pPr>
+        <w:pStyle w:val="ListParagraph"/>
+        <w:numPr>
+          <w:ilvl w:val="0"/>
+          <w:numId w:val="1"/>
+        </w:numPr>
+        <w:rPr>
+          <w:rFonts w:ascii="Avenir Next" w:hAnsi="Avenir Next"/>
+          <w:sz w:val="20"/>
+          <w:szCs w:val="20"/>
+        </w:rPr>
+      </w:pPr>
+      <w:r>
+        <w:rPr>
+          <w:rFonts w:ascii="Avenir Next" w:hAnsi="Avenir Next"/>
+          <w:sz w:val="20"/>
+          <w:szCs w:val="20"/>
+        </w:rPr>
+        <w:t>The Data</w:t>
+      </w:r>
+    </w:p>
+    <w:p>
+      <w:pPr>
+        <w:pStyle w:val="ListParagraph"/>
+        <w:numPr>
+          <w:ilvl w:val="1"/>
+          <w:numId w:val="1"/>
+        </w:numPr>
+        <w:rPr>
+          <w:rFonts w:ascii="Avenir Next" w:hAnsi="Avenir Next"/>
+          <w:sz w:val="20"/>
+          <w:szCs w:val="20"/>
+        </w:rPr>
+      </w:pPr>
+      <w:r>
+        <w:rPr>
+          <w:rFonts w:ascii="Avenir Next" w:hAnsi="Avenir Next"/>
+          <w:sz w:val="20"/>
+          <w:szCs w:val="20"/>
+        </w:rPr>
+        <w:t>Column 1: Interactive Table</w:t>
+      </w:r>
+    </w:p>
+    <w:p>
+      <w:pPr>
+        <w:pStyle w:val="ListParagraph"/>
+        <w:numPr>
+          <w:ilvl w:val="1"/>
+          <w:numId w:val="1"/>
+        </w:numPr>
+        <w:rPr>
+          <w:rFonts w:ascii="Avenir Next" w:hAnsi="Avenir Next"/>
+          <w:sz w:val="20"/>
+          <w:szCs w:val="20"/>
+        </w:rPr>
+      </w:pPr>
+      <w:r>
+        <w:rPr>
+          <w:rFonts w:ascii="Avenir Next" w:hAnsi="Avenir Next"/>
+          <w:sz w:val="20"/>
+          <w:szCs w:val="20"/>
+        </w:rPr>
+        <w:t>Column 2: Photo</w:t>
+      </w:r>
+    </w:p>
+    <w:p>
+      <w:pPr>
+        <w:pStyle w:val="ListParagraph"/>
+        <w:numPr>
+          <w:ilvl w:val="0"/>
+          <w:numId w:val="1"/>
+        </w:numPr>
+        <w:rPr>
+          <w:rFonts w:ascii="Avenir Next" w:hAnsi="Avenir Next"/>
+          <w:sz w:val="20"/>
+          <w:szCs w:val="20"/>
+        </w:rPr>
+      </w:pPr>
+      <w:r>
+        <w:rPr>
+          <w:rFonts w:ascii="Avenir Next" w:hAnsi="Avenir Next"/>
+          <w:sz w:val="20"/>
+          <w:szCs w:val="20"/>
+        </w:rPr>
+        <w:t>US Statistics</w:t>
+      </w:r>
+    </w:p>
+    <w:p>
+      <w:pPr>
+        <w:pStyle w:val="ListParagraph"/>
+        <w:numPr>
+          <w:ilvl w:val="1"/>
+          <w:numId w:val="1"/>
+        </w:numPr>
+        <w:rPr>
+          <w:rFonts w:ascii="Avenir Next" w:hAnsi="Avenir Next"/>
+          <w:sz w:val="20"/>
+          <w:szCs w:val="20"/>
+        </w:rPr>
+      </w:pPr>
+      <w:r>
+        <w:rPr>
+          <w:rFonts w:ascii="Avenir Next" w:hAnsi="Avenir Next"/>
+          <w:sz w:val="20"/>
+          <w:szCs w:val="20"/>
+        </w:rPr>
+        <w:t>Column 1</w:t>
+      </w:r>
+      <w:r>
+        <w:rPr>
+          <w:rFonts w:ascii="Avenir Next" w:hAnsi="Avenir Next"/>
+          <w:sz w:val="20"/>
+          <w:szCs w:val="20"/>
+        </w:rPr>
+        <w:t xml:space="preserve"> </w:t>
+      </w:r>
+    </w:p>
+    <w:p>
+      <w:pPr>
+        <w:pStyle w:val="ListParagraph"/>
+        <w:numPr>
+          <w:ilvl w:val="2"/>
+          <w:numId w:val="1"/>
+        </w:numPr>
+        <w:rPr>
+          <w:rFonts w:ascii="Avenir Next" w:hAnsi="Avenir Next"/>
+          <w:sz w:val="20"/>
+          <w:szCs w:val="20"/>
+        </w:rPr>
+      </w:pPr>
+      <w:r>
+        <w:rPr>
+          <w:rFonts w:ascii="Avenir Next" w:hAnsi="Avenir Next"/>
+          <w:sz w:val="20"/>
+          <w:szCs w:val="20"/>
+        </w:rPr>
+        <w:t>Yearly Deaths</w:t>
+      </w:r>
+    </w:p>
+    <w:p>
+      <w:pPr>
+        <w:pStyle w:val="ListParagraph"/>
+        <w:numPr>
+          <w:ilvl w:val="2"/>
+          <w:numId w:val="1"/>
+        </w:numPr>
+        <w:rPr>
+          <w:rFonts w:ascii="Avenir Next" w:hAnsi="Avenir Next"/>
+          <w:sz w:val="20"/>
+          <w:szCs w:val="20"/>
+        </w:rPr>
+      </w:pPr>
+      <w:r>
+        <w:rPr>
+          <w:rFonts w:ascii="Avenir Next" w:hAnsi="Avenir Next"/>
+          <w:sz w:val="20"/>
+          <w:szCs w:val="20"/>
+        </w:rPr>
+        <w:t>Yearly Cumulative Deaths</w:t>
+      </w:r>
+    </w:p>
+    <w:p>
+      <w:pPr>
+        <w:pStyle w:val="ListParagraph"/>
+        <w:numPr>
+          <w:ilvl w:val="2"/>
+          <w:numId w:val="1"/>
+        </w:numPr>
+        <w:rPr>
+          <w:rFonts w:ascii="Avenir Next" w:hAnsi="Avenir Next"/>
+          <w:sz w:val="20"/>
+          <w:szCs w:val="20"/>
+        </w:rPr>
+      </w:pPr>
+      <w:r>
+        <w:rPr>
+          <w:rFonts w:ascii="Avenir Next" w:hAnsi="Avenir Next"/>
+          <w:sz w:val="20"/>
+          <w:szCs w:val="20"/>
+        </w:rPr>
+        <w:t>Deaths per S</w:t>
+      </w:r>
       <w:bookmarkStart w:id="0" w:name="_GoBack"/>
       <w:bookmarkEnd w:id="0"/>
+      <w:r>
+        <w:rPr>
+          <w:rFonts w:ascii="Avenir Next" w:hAnsi="Avenir Next"/>
+          <w:sz w:val="20"/>
+          <w:szCs w:val="20"/>
+        </w:rPr>
+        <w:t>hooting</w:t>
+      </w:r>
+    </w:p>
+    <w:p>
+      <w:pPr>
+        <w:pStyle w:val="ListParagraph"/>
+        <w:numPr>
+          <w:ilvl w:val="1"/>
+          <w:numId w:val="1"/>
+        </w:numPr>
+        <w:rPr>
+          <w:rFonts w:ascii="Avenir Next" w:hAnsi="Avenir Next"/>
+          <w:sz w:val="20"/>
+          <w:szCs w:val="20"/>
+        </w:rPr>
+      </w:pPr>
+      <w:r>
+        <w:rPr>
+          <w:rFonts w:ascii="Avenir Next" w:hAnsi="Avenir Next"/>
+          <w:sz w:val="20"/>
+          <w:szCs w:val="20"/>
+        </w:rPr>
+        <w:t xml:space="preserve">Column </w:t>
+      </w:r>
+      <w:r>
+        <w:rPr>
+          <w:rFonts w:ascii="Avenir Next" w:hAnsi="Avenir Next"/>
+          <w:sz w:val="20"/>
+          <w:szCs w:val="20"/>
+        </w:rPr>
+        <w:t>2</w:t>
+      </w:r>
+    </w:p>
+    <w:p>
+      <w:pPr>
+        <w:pStyle w:val="ListParagraph"/>
+        <w:numPr>
+          <w:ilvl w:val="2"/>
+          <w:numId w:val="1"/>
+        </w:numPr>
+        <w:rPr>
+          <w:rFonts w:ascii="Avenir Next" w:hAnsi="Avenir Next"/>
+          <w:sz w:val="20"/>
+          <w:szCs w:val="20"/>
+        </w:rPr>
+      </w:pPr>
+      <w:r>
+        <w:rPr>
+          <w:rFonts w:ascii="Avenir Next" w:hAnsi="Avenir Next"/>
+          <w:sz w:val="20"/>
+          <w:szCs w:val="20"/>
+        </w:rPr>
+        <w:t>Wounded</w:t>
+      </w:r>
+    </w:p>
+    <w:p>
+      <w:pPr>
+        <w:pStyle w:val="ListParagraph"/>
+        <w:numPr>
+          <w:ilvl w:val="2"/>
+          <w:numId w:val="1"/>
+        </w:numPr>
+        <w:rPr>
+          <w:rFonts w:ascii="Avenir Next" w:hAnsi="Avenir Next"/>
+          <w:sz w:val="20"/>
+          <w:szCs w:val="20"/>
+        </w:rPr>
+      </w:pPr>
+      <w:r>
+        <w:rPr>
+          <w:rFonts w:ascii="Avenir Next" w:hAnsi="Avenir Next"/>
+          <w:sz w:val="20"/>
+          <w:szCs w:val="20"/>
+        </w:rPr>
+        <w:t>Deaths</w:t>
+      </w:r>
+    </w:p>
+    <w:p>
+      <w:pPr>
+        <w:pStyle w:val="ListParagraph"/>
+        <w:numPr>
+          <w:ilvl w:val="2"/>
+          <w:numId w:val="1"/>
+        </w:numPr>
+        <w:rPr>
+          <w:rFonts w:ascii="Avenir Next" w:hAnsi="Avenir Next"/>
+          <w:sz w:val="20"/>
+          <w:szCs w:val="20"/>
+        </w:rPr>
+      </w:pPr>
+      <w:r>
+        <w:rPr>
+          <w:rFonts w:ascii="Avenir Next" w:hAnsi="Avenir Next"/>
+          <w:sz w:val="20"/>
+          <w:szCs w:val="20"/>
+        </w:rPr>
+        <w:t>Shooting Completed/Attempted Suicide</w:t>
+      </w:r>
+    </w:p>
+    <w:p>
+      <w:pPr>
+        <w:pStyle w:val="ListParagraph"/>
+        <w:numPr>
+          <w:ilvl w:val="2"/>
+          <w:numId w:val="1"/>
+        </w:numPr>
+        <w:rPr>
+          <w:rFonts w:ascii="Avenir Next" w:hAnsi="Avenir Next"/>
+          <w:sz w:val="20"/>
+          <w:szCs w:val="20"/>
+        </w:rPr>
+      </w:pPr>
+      <w:r>
+        <w:rPr>
+          <w:rFonts w:ascii="Avenir Next" w:hAnsi="Avenir Next"/>
+          <w:sz w:val="20"/>
+          <w:szCs w:val="20"/>
+        </w:rPr>
+        <w:t>Median Shots Fired</w:t>
+      </w:r>
+    </w:p>
+    <w:p>
+      <w:pPr>
+        <w:pStyle w:val="ListParagraph"/>
+        <w:numPr>
+          <w:ilvl w:val="2"/>
+          <w:numId w:val="1"/>
+        </w:numPr>
+        <w:rPr>
+          <w:rFonts w:ascii="Avenir Next" w:hAnsi="Avenir Next"/>
+          <w:sz w:val="20"/>
+          <w:szCs w:val="20"/>
+        </w:rPr>
+      </w:pPr>
+      <w:r>
+        <w:rPr>
+          <w:rFonts w:ascii="Avenir Next" w:hAnsi="Avenir Next"/>
+          <w:sz w:val="20"/>
+          <w:szCs w:val="20"/>
+        </w:rPr>
+        <w:t>Deaths, Shooter was Only Victim</w:t>
+      </w:r>
+    </w:p>
+    <w:p>
+      <w:pPr>
+        <w:pStyle w:val="ListParagraph"/>
+        <w:numPr>
+          <w:ilvl w:val="2"/>
+          <w:numId w:val="1"/>
+        </w:numPr>
+        <w:rPr>
+          <w:rFonts w:ascii="Avenir Next" w:hAnsi="Avenir Next"/>
+          <w:sz w:val="20"/>
+          <w:szCs w:val="20"/>
+        </w:rPr>
+      </w:pPr>
+      <w:r>
+        <w:rPr>
+          <w:rFonts w:ascii="Avenir Next" w:hAnsi="Avenir Next"/>
+          <w:sz w:val="20"/>
+          <w:szCs w:val="20"/>
+        </w:rPr>
+        <w:t xml:space="preserve">Use of </w:t>
+      </w:r>
+      <w:r>
+        <w:rPr>
+          <w:rFonts w:ascii="Avenir Next" w:hAnsi="Avenir Next"/>
+          <w:sz w:val="20"/>
+          <w:szCs w:val="20"/>
+        </w:rPr>
+        <w:t>Single Handgun</w:t>
+      </w:r>
+    </w:p>
+    <w:p>
+      <w:pPr>
+        <w:pStyle w:val="ListParagraph"/>
+        <w:numPr>
+          <w:ilvl w:val="0"/>
+          <w:numId w:val="1"/>
+        </w:numPr>
+        <w:rPr>
+          <w:rFonts w:ascii="Avenir Next" w:hAnsi="Avenir Next"/>
+          <w:sz w:val="20"/>
+          <w:szCs w:val="20"/>
+        </w:rPr>
+      </w:pPr>
+      <w:r>
+        <w:rPr>
+          <w:rFonts w:ascii="Avenir Next" w:hAnsi="Avenir Next"/>
+          <w:sz w:val="20"/>
+          <w:szCs w:val="20"/>
+        </w:rPr>
+        <w:t>State Statistics</w:t>
+      </w:r>
+    </w:p>
+    <w:p>
+      <w:pPr>
+        <w:pStyle w:val="ListParagraph"/>
+        <w:numPr>
+          <w:ilvl w:val="1"/>
+          <w:numId w:val="1"/>
+        </w:numPr>
+        <w:rPr>
+          <w:rFonts w:ascii="Avenir Next" w:hAnsi="Avenir Next"/>
+          <w:sz w:val="20"/>
+          <w:szCs w:val="20"/>
+        </w:rPr>
+      </w:pPr>
+      <w:r>
+        <w:rPr>
+          <w:rFonts w:ascii="Avenir Next" w:hAnsi="Avenir Next"/>
+          <w:sz w:val="20"/>
+          <w:szCs w:val="20"/>
+        </w:rPr>
+        <w:t>Sidebar</w:t>
+      </w:r>
+    </w:p>
+    <w:p>
+      <w:pPr>
+        <w:pStyle w:val="ListParagraph"/>
+        <w:numPr>
+          <w:ilvl w:val="1"/>
+          <w:numId w:val="1"/>
+        </w:numPr>
+        <w:rPr>
+          <w:rFonts w:ascii="Avenir Next" w:hAnsi="Avenir Next"/>
+          <w:sz w:val="20"/>
+          <w:szCs w:val="20"/>
+        </w:rPr>
+      </w:pPr>
+      <w:r>
+        <w:rPr>
+          <w:rFonts w:ascii="Avenir Next" w:hAnsi="Avenir Next"/>
+          <w:sz w:val="20"/>
+          <w:szCs w:val="20"/>
+        </w:rPr>
+        <w:t>Column 1</w:t>
+      </w:r>
+    </w:p>
+    <w:p>
+      <w:pPr>
+        <w:pStyle w:val="ListParagraph"/>
+        <w:numPr>
+          <w:ilvl w:val="2"/>
+          <w:numId w:val="1"/>
+        </w:numPr>
+        <w:rPr>
+          <w:rFonts w:ascii="Avenir Next" w:hAnsi="Avenir Next"/>
+          <w:sz w:val="20"/>
+          <w:szCs w:val="20"/>
+        </w:rPr>
+      </w:pPr>
+      <w:r>
+        <w:rPr>
+          <w:rFonts w:ascii="Avenir Next" w:hAnsi="Avenir Next"/>
+          <w:sz w:val="20"/>
+          <w:szCs w:val="20"/>
+        </w:rPr>
+        <w:t>Yearly Deaths</w:t>
+      </w:r>
+    </w:p>
+    <w:p>
+      <w:pPr>
+        <w:pStyle w:val="ListParagraph"/>
+        <w:numPr>
+          <w:ilvl w:val="2"/>
+          <w:numId w:val="1"/>
+        </w:numPr>
+        <w:rPr>
+          <w:rFonts w:ascii="Avenir Next" w:hAnsi="Avenir Next"/>
+          <w:sz w:val="20"/>
+          <w:szCs w:val="20"/>
+        </w:rPr>
+      </w:pPr>
+      <w:r>
+        <w:rPr>
+          <w:rFonts w:ascii="Avenir Next" w:hAnsi="Avenir Next"/>
+          <w:sz w:val="20"/>
+          <w:szCs w:val="20"/>
+        </w:rPr>
+        <w:t>Yearly Cumulative Deaths</w:t>
+      </w:r>
+    </w:p>
+    <w:p>
+      <w:pPr>
+        <w:pStyle w:val="ListParagraph"/>
+        <w:numPr>
+          <w:ilvl w:val="2"/>
+          <w:numId w:val="1"/>
+        </w:numPr>
+        <w:rPr>
+          <w:rFonts w:ascii="Avenir Next" w:hAnsi="Avenir Next"/>
+          <w:sz w:val="20"/>
+          <w:szCs w:val="20"/>
+        </w:rPr>
+      </w:pPr>
+      <w:r>
+        <w:rPr>
+          <w:rFonts w:ascii="Avenir Next" w:hAnsi="Avenir Next"/>
+          <w:sz w:val="20"/>
+          <w:szCs w:val="20"/>
+        </w:rPr>
+        <w:t>Deaths per Shooting</w:t>
+      </w:r>
+    </w:p>
+    <w:p>
+      <w:pPr>
+        <w:pStyle w:val="ListParagraph"/>
+        <w:numPr>
+          <w:ilvl w:val="0"/>
+          <w:numId w:val="1"/>
+        </w:numPr>
+        <w:rPr>
+          <w:rFonts w:ascii="Avenir Next" w:hAnsi="Avenir Next"/>
+          <w:sz w:val="20"/>
+          <w:szCs w:val="20"/>
+        </w:rPr>
+      </w:pPr>
+      <w:r>
+        <w:rPr>
+          <w:rFonts w:ascii="Avenir Next" w:hAnsi="Avenir Next"/>
+          <w:sz w:val="20"/>
+          <w:szCs w:val="20"/>
+        </w:rPr>
+        <w:t>Map</w:t>
+      </w:r>
+    </w:p>
+    <w:p>
+      <w:pPr>
+        <w:pStyle w:val="ListParagraph"/>
+        <w:numPr>
+          <w:ilvl w:val="1"/>
+          <w:numId w:val="1"/>
+        </w:numPr>
+        <w:rPr>
+          <w:rFonts w:ascii="Avenir Next" w:hAnsi="Avenir Next"/>
+          <w:sz w:val="20"/>
+          <w:szCs w:val="20"/>
+        </w:rPr>
+      </w:pPr>
+      <w:r>
+        <w:rPr>
+          <w:rFonts w:ascii="Avenir Next" w:hAnsi="Avenir Next"/>
+          <w:sz w:val="20"/>
+          <w:szCs w:val="20"/>
+        </w:rPr>
+        <w:t>Zoom (+)</w:t>
+      </w:r>
+    </w:p>
+    <w:p>
+      <w:pPr>
+        <w:pStyle w:val="ListParagraph"/>
+        <w:numPr>
+          <w:ilvl w:val="1"/>
+          <w:numId w:val="1"/>
+        </w:numPr>
+        <w:rPr>
+          <w:rFonts w:ascii="Avenir Next" w:hAnsi="Avenir Next"/>
+          <w:sz w:val="20"/>
+          <w:szCs w:val="20"/>
+        </w:rPr>
+      </w:pPr>
+      <w:r>
+        <w:rPr>
+          <w:rFonts w:ascii="Avenir Next" w:hAnsi="Avenir Next"/>
+          <w:sz w:val="20"/>
+          <w:szCs w:val="20"/>
+        </w:rPr>
+        <w:t>Zoom (-)</w:t>
+      </w:r>
+    </w:p>
+    <w:p>
+      <w:pPr>
+        <w:pStyle w:val="ListParagraph"/>
+        <w:numPr>
+          <w:ilvl w:val="1"/>
+          <w:numId w:val="1"/>
+        </w:numPr>
+        <w:rPr>
+          <w:rFonts w:ascii="Avenir Next" w:hAnsi="Avenir Next"/>
+          <w:sz w:val="20"/>
+          <w:szCs w:val="20"/>
+        </w:rPr>
+      </w:pPr>
+      <w:r>
+        <w:rPr>
+          <w:rFonts w:ascii="Avenir Next" w:hAnsi="Avenir Next"/>
+          <w:sz w:val="20"/>
+          <w:szCs w:val="20"/>
+        </w:rPr>
+        <w:t>Layer Controls</w:t>
+      </w:r>
+    </w:p>
+    <w:p>
+      <w:pPr>
+        <w:pStyle w:val="ListParagraph"/>
+        <w:numPr>
+          <w:ilvl w:val="2"/>
+          <w:numId w:val="1"/>
+        </w:numPr>
+        <w:rPr>
+          <w:rFonts w:ascii="Avenir Next" w:hAnsi="Avenir Next"/>
+          <w:sz w:val="20"/>
+          <w:szCs w:val="20"/>
+        </w:rPr>
+      </w:pPr>
+      <w:r>
+        <w:rPr>
+          <w:rFonts w:ascii="Avenir Next" w:hAnsi="Avenir Next"/>
+          <w:sz w:val="20"/>
+          <w:szCs w:val="20"/>
+        </w:rPr>
+        <w:t>Provider Tiles</w:t>
+      </w:r>
+    </w:p>
+    <w:p>
+      <w:pPr>
+        <w:pStyle w:val="ListParagraph"/>
+        <w:numPr>
+          <w:ilvl w:val="2"/>
+          <w:numId w:val="1"/>
+        </w:numPr>
+        <w:rPr>
+          <w:rFonts w:ascii="Avenir Next" w:hAnsi="Avenir Next"/>
+          <w:sz w:val="20"/>
+          <w:szCs w:val="20"/>
+        </w:rPr>
+      </w:pPr>
+      <w:r>
+        <w:rPr>
+          <w:rFonts w:ascii="Avenir Next" w:hAnsi="Avenir Next"/>
+          <w:sz w:val="20"/>
+          <w:szCs w:val="20"/>
+        </w:rPr>
+        <w:t>Circle</w:t>
+      </w:r>
+      <w:r>
+        <w:rPr>
+          <w:rFonts w:ascii="Avenir Next" w:hAnsi="Avenir Next"/>
+          <w:sz w:val="20"/>
+          <w:szCs w:val="20"/>
+        </w:rPr>
+        <w:t xml:space="preserve"> </w:t>
+      </w:r>
+      <w:r>
+        <w:rPr>
+          <w:rFonts w:ascii="Avenir Next" w:hAnsi="Avenir Next"/>
+          <w:sz w:val="20"/>
+          <w:szCs w:val="20"/>
+        </w:rPr>
+        <w:t>Markers</w:t>
+      </w:r>
+    </w:p>
+    <w:p>
+      <w:pPr>
+        <w:pStyle w:val="ListParagraph"/>
+        <w:numPr>
+          <w:ilvl w:val="1"/>
+          <w:numId w:val="1"/>
+        </w:numPr>
+        <w:rPr>
+          <w:rFonts w:ascii="Avenir Next" w:hAnsi="Avenir Next"/>
+          <w:sz w:val="20"/>
+          <w:szCs w:val="20"/>
+        </w:rPr>
+      </w:pPr>
+      <w:r>
+        <w:rPr>
+          <w:rFonts w:ascii="Avenir Next" w:hAnsi="Avenir Next"/>
+          <w:sz w:val="20"/>
+          <w:szCs w:val="20"/>
+        </w:rPr>
+        <w:t>Mini-map</w:t>
+      </w:r>
+    </w:p>
+    <w:p>
+      <w:pPr>
+        <w:pStyle w:val="ListParagraph"/>
+        <w:numPr>
+          <w:ilvl w:val="0"/>
+          <w:numId w:val="1"/>
+        </w:numPr>
+        <w:rPr>
+          <w:rFonts w:ascii="Avenir Next" w:hAnsi="Avenir Next"/>
+          <w:sz w:val="20"/>
+          <w:szCs w:val="20"/>
+        </w:rPr>
+      </w:pPr>
+      <w:r>
+        <w:rPr>
+          <w:rFonts w:ascii="Avenir Next" w:hAnsi="Avenir Next"/>
+          <w:sz w:val="20"/>
+          <w:szCs w:val="20"/>
+        </w:rPr>
+        <w:t>About</w:t>
+      </w:r>
+    </w:p>
+    <w:p>
+      <w:pPr>
+        <w:pStyle w:val="ListParagraph"/>
+        <w:numPr>
+          <w:ilvl w:val="1"/>
+          <w:numId w:val="1"/>
+        </w:numPr>
+        <w:rPr>
+          <w:rFonts w:ascii="Avenir Next" w:hAnsi="Avenir Next"/>
+          <w:sz w:val="20"/>
+          <w:szCs w:val="20"/>
+        </w:rPr>
+      </w:pPr>
+      <w:r>
+        <w:rPr>
+          <w:rFonts w:ascii="Avenir Next" w:hAnsi="Avenir Next"/>
+          <w:sz w:val="20"/>
+          <w:szCs w:val="20"/>
+        </w:rPr>
+        <w:t>Column 1</w:t>
+      </w:r>
+    </w:p>
+    <w:p>
+      <w:pPr>
+        <w:pStyle w:val="ListParagraph"/>
+        <w:numPr>
+          <w:ilvl w:val="2"/>
+          <w:numId w:val="1"/>
+        </w:numPr>
+        <w:rPr>
+          <w:rFonts w:ascii="Avenir Next" w:hAnsi="Avenir Next"/>
+          <w:sz w:val="20"/>
+          <w:szCs w:val="20"/>
+        </w:rPr>
+      </w:pPr>
+      <w:r>
+        <w:rPr>
+          <w:rFonts w:ascii="Avenir Next" w:hAnsi="Avenir Next"/>
+          <w:sz w:val="20"/>
+          <w:szCs w:val="20"/>
+        </w:rPr>
+        <w:t>Disclaimer</w:t>
+      </w:r>
+    </w:p>
+    <w:p>
+      <w:pPr>
+        <w:pStyle w:val="ListParagraph"/>
+        <w:numPr>
+          <w:ilvl w:val="2"/>
+          <w:numId w:val="1"/>
+        </w:numPr>
+        <w:rPr>
+          <w:rFonts w:ascii="Avenir Next" w:hAnsi="Avenir Next"/>
+          <w:sz w:val="20"/>
+          <w:szCs w:val="20"/>
+        </w:rPr>
+      </w:pPr>
+      <w:r>
+        <w:rPr>
+          <w:rFonts w:ascii="Avenir Next" w:hAnsi="Avenir Next"/>
+          <w:sz w:val="20"/>
+          <w:szCs w:val="20"/>
+        </w:rPr>
+        <w:t>How do I use this dashboard?</w:t>
+      </w:r>
+    </w:p>
+    <w:p>
+      <w:pPr>
+        <w:pStyle w:val="ListParagraph"/>
+        <w:numPr>
+          <w:ilvl w:val="2"/>
+          <w:numId w:val="1"/>
+        </w:numPr>
+        <w:rPr>
+          <w:rFonts w:ascii="Avenir Next" w:hAnsi="Avenir Next"/>
+          <w:sz w:val="20"/>
+          <w:szCs w:val="20"/>
+        </w:rPr>
+      </w:pPr>
+      <w:r>
+        <w:rPr>
+          <w:rFonts w:ascii="Avenir Next" w:hAnsi="Avenir Next"/>
+          <w:sz w:val="20"/>
+          <w:szCs w:val="20"/>
+        </w:rPr>
+        <w:lastRenderedPageBreak/>
+        <w:t>Does Open Case Studies have more resources I can access to learn about creating this dashboard?</w:t>
+      </w:r>
+    </w:p>
+    <w:p>
+      <w:pPr>
+        <w:pStyle w:val="ListParagraph"/>
+        <w:numPr>
+          <w:ilvl w:val="1"/>
+          <w:numId w:val="1"/>
+        </w:numPr>
+        <w:rPr>
+          <w:rFonts w:ascii="Avenir Next" w:hAnsi="Avenir Next"/>
+          <w:sz w:val="20"/>
+          <w:szCs w:val="20"/>
+        </w:rPr>
+      </w:pPr>
+      <w:r>
+        <w:rPr>
+          <w:rFonts w:ascii="Avenir Next" w:hAnsi="Avenir Next"/>
+          <w:sz w:val="20"/>
+          <w:szCs w:val="20"/>
+        </w:rPr>
+        <w:t>Column 2: Photo</w:t>
+      </w:r>
+    </w:p>
+    <w:p>
+      <w:pPr>
+        <w:pStyle w:val="ListParagraph"/>
+        <w:numPr>
+          <w:ilvl w:val="0"/>
+          <w:numId w:val="1"/>
+        </w:numPr>
+        <w:rPr>
+          <w:rFonts w:ascii="Avenir Next" w:hAnsi="Avenir Next"/>
+          <w:sz w:val="20"/>
+          <w:szCs w:val="20"/>
+        </w:rPr>
+      </w:pPr>
+      <w:r>
+        <w:rPr>
+          <w:rFonts w:ascii="Avenir Next" w:hAnsi="Avenir Next"/>
+          <w:sz w:val="20"/>
+          <w:szCs w:val="20"/>
+        </w:rPr>
+        <w:t>Tutorial</w:t>
+      </w:r>
+    </w:p>
+    <w:p>
+      <w:pPr>
+        <w:pStyle w:val="ListParagraph"/>
+        <w:numPr>
+          <w:ilvl w:val="1"/>
+          <w:numId w:val="1"/>
+        </w:numPr>
+        <w:rPr>
+          <w:rFonts w:ascii="Avenir Next" w:hAnsi="Avenir Next"/>
+          <w:sz w:val="20"/>
+          <w:szCs w:val="20"/>
+        </w:rPr>
+      </w:pPr>
+      <w:r>
+        <w:rPr>
+          <w:rFonts w:ascii="Avenir Next" w:hAnsi="Avenir Next"/>
+          <w:sz w:val="20"/>
+          <w:szCs w:val="20"/>
+        </w:rPr>
+        <w:t>Step 1</w:t>
+      </w:r>
+      <w:r>
+        <w:rPr>
+          <w:rFonts w:ascii="Avenir Next" w:hAnsi="Avenir Next"/>
+          <w:sz w:val="20"/>
+          <w:szCs w:val="20"/>
+        </w:rPr>
+        <w:t xml:space="preserve">: Load the </w:t>
+      </w:r>
+      <w:r>
+        <w:rPr>
+          <w:rFonts w:ascii="Avenir Next" w:hAnsi="Avenir Next"/>
+          <w:sz w:val="20"/>
+          <w:szCs w:val="20"/>
+        </w:rPr>
+        <w:t>`</w:t>
+      </w:r>
+      <w:proofErr w:type="spellStart"/>
+      <w:r>
+        <w:rPr>
+          <w:rFonts w:ascii="Avenir Next" w:hAnsi="Avenir Next"/>
+          <w:sz w:val="20"/>
+          <w:szCs w:val="20"/>
+        </w:rPr>
+        <w:t>flexdashboard</w:t>
+      </w:r>
+      <w:proofErr w:type="spellEnd"/>
+      <w:r>
+        <w:rPr>
+          <w:rFonts w:ascii="Avenir Next" w:hAnsi="Avenir Next"/>
+          <w:sz w:val="20"/>
+          <w:szCs w:val="20"/>
+        </w:rPr>
+        <w:t>`</w:t>
+      </w:r>
+      <w:r>
+        <w:rPr>
+          <w:rFonts w:ascii="Avenir Next" w:hAnsi="Avenir Next"/>
+          <w:sz w:val="20"/>
+          <w:szCs w:val="20"/>
+        </w:rPr>
+        <w:t xml:space="preserve"> package</w:t>
+      </w:r>
+    </w:p>
+    <w:p>
+      <w:pPr>
+        <w:pStyle w:val="ListParagraph"/>
+        <w:numPr>
+          <w:ilvl w:val="1"/>
+          <w:numId w:val="1"/>
+        </w:numPr>
+        <w:rPr>
+          <w:rFonts w:ascii="Avenir Next" w:hAnsi="Avenir Next"/>
+          <w:sz w:val="20"/>
+          <w:szCs w:val="20"/>
+        </w:rPr>
+      </w:pPr>
+      <w:r>
+        <w:rPr>
+          <w:rFonts w:ascii="Avenir Next" w:hAnsi="Avenir Next"/>
+          <w:sz w:val="20"/>
+          <w:szCs w:val="20"/>
+        </w:rPr>
+        <w:t>Step 2</w:t>
+      </w:r>
+      <w:r>
+        <w:rPr>
+          <w:rFonts w:ascii="Avenir Next" w:hAnsi="Avenir Next"/>
+          <w:sz w:val="20"/>
+          <w:szCs w:val="20"/>
+        </w:rPr>
+        <w:t>: Create and `RMD` document</w:t>
+      </w:r>
+    </w:p>
+    <w:p>
+      <w:pPr>
+        <w:pStyle w:val="ListParagraph"/>
+        <w:numPr>
+          <w:ilvl w:val="1"/>
+          <w:numId w:val="1"/>
+        </w:numPr>
+        <w:rPr>
+          <w:rFonts w:ascii="Avenir Next" w:hAnsi="Avenir Next"/>
+          <w:sz w:val="20"/>
+          <w:szCs w:val="20"/>
+        </w:rPr>
+      </w:pPr>
+      <w:r>
+        <w:rPr>
+          <w:rFonts w:ascii="Avenir Next" w:hAnsi="Avenir Next"/>
+          <w:sz w:val="20"/>
+          <w:szCs w:val="20"/>
+        </w:rPr>
+        <w:t>Step 3</w:t>
+      </w:r>
+      <w:r>
+        <w:rPr>
+          <w:rFonts w:ascii="Avenir Next" w:hAnsi="Avenir Next"/>
+          <w:sz w:val="20"/>
+          <w:szCs w:val="20"/>
+        </w:rPr>
+        <w:t xml:space="preserve">: </w:t>
+      </w:r>
+      <w:r>
+        <w:rPr>
+          <w:rFonts w:ascii="Avenir Next" w:hAnsi="Avenir Next"/>
+          <w:sz w:val="20"/>
+          <w:szCs w:val="20"/>
+        </w:rPr>
+        <w:t>Create an appropriate `YAML`.</w:t>
+      </w:r>
+    </w:p>
+    <w:p>
+      <w:pPr>
+        <w:pStyle w:val="ListParagraph"/>
+        <w:numPr>
+          <w:ilvl w:val="1"/>
+          <w:numId w:val="1"/>
+        </w:numPr>
+        <w:rPr>
+          <w:rFonts w:ascii="Avenir Next" w:hAnsi="Avenir Next"/>
+          <w:sz w:val="20"/>
+          <w:szCs w:val="20"/>
+        </w:rPr>
+      </w:pPr>
+      <w:r>
+        <w:rPr>
+          <w:rFonts w:ascii="Avenir Next" w:hAnsi="Avenir Next"/>
+          <w:sz w:val="20"/>
+          <w:szCs w:val="20"/>
+        </w:rPr>
+        <w:t>Step 4</w:t>
+      </w:r>
+      <w:r>
+        <w:rPr>
+          <w:rFonts w:ascii="Avenir Next" w:hAnsi="Avenir Next"/>
+          <w:sz w:val="20"/>
+          <w:szCs w:val="20"/>
+        </w:rPr>
+        <w:t xml:space="preserve">: </w:t>
+      </w:r>
+      <w:r>
+        <w:rPr>
+          <w:rFonts w:ascii="Avenir Next" w:hAnsi="Avenir Next"/>
+          <w:sz w:val="20"/>
+          <w:szCs w:val="20"/>
+        </w:rPr>
+        <w:t>Design the layout of the dashboard.</w:t>
+      </w:r>
+    </w:p>
+    <w:p>
+      <w:pPr>
+        <w:pStyle w:val="ListParagraph"/>
+        <w:numPr>
+          <w:ilvl w:val="1"/>
+          <w:numId w:val="1"/>
+        </w:numPr>
+        <w:rPr>
+          <w:rFonts w:ascii="Avenir Next" w:hAnsi="Avenir Next"/>
+          <w:sz w:val="20"/>
+          <w:szCs w:val="20"/>
+        </w:rPr>
+      </w:pPr>
+      <w:r>
+        <w:rPr>
+          <w:rFonts w:ascii="Avenir Next" w:hAnsi="Avenir Next"/>
+          <w:sz w:val="20"/>
+          <w:szCs w:val="20"/>
+        </w:rPr>
+        <w:t>Step 5</w:t>
+      </w:r>
+      <w:r>
+        <w:rPr>
+          <w:rFonts w:ascii="Avenir Next" w:hAnsi="Avenir Next"/>
+          <w:sz w:val="20"/>
+          <w:szCs w:val="20"/>
+        </w:rPr>
+        <w:t xml:space="preserve">: </w:t>
+      </w:r>
+      <w:r>
+        <w:rPr>
+          <w:rFonts w:ascii="Avenir Next" w:hAnsi="Avenir Next"/>
+          <w:sz w:val="20"/>
+          <w:szCs w:val="20"/>
+        </w:rPr>
+        <w:t>Add content to the dashboard.</w:t>
+      </w:r>
+    </w:p>
+    <w:p>
+      <w:pPr>
+        <w:pStyle w:val="ListParagraph"/>
+        <w:numPr>
+          <w:ilvl w:val="0"/>
+          <w:numId w:val="1"/>
+        </w:numPr>
+        <w:rPr>
+          <w:rFonts w:ascii="Avenir Next" w:hAnsi="Avenir Next"/>
+          <w:sz w:val="20"/>
+          <w:szCs w:val="20"/>
+        </w:rPr>
+      </w:pPr>
+      <w:r>
+        <w:rPr>
+          <w:rFonts w:ascii="Avenir Next" w:hAnsi="Avenir Next"/>
+          <w:sz w:val="20"/>
+          <w:szCs w:val="20"/>
+        </w:rPr>
+        <w:t>Hotline</w:t>
+      </w:r>
+    </w:p>
+    <w:p>
+      <w:pPr>
+        <w:pStyle w:val="ListParagraph"/>
+        <w:numPr>
+          <w:ilvl w:val="1"/>
+          <w:numId w:val="1"/>
+        </w:numPr>
+        <w:rPr>
+          <w:rFonts w:ascii="Avenir Next" w:hAnsi="Avenir Next"/>
+          <w:sz w:val="20"/>
+          <w:szCs w:val="20"/>
+        </w:rPr>
+      </w:pPr>
+      <w:r>
+        <w:rPr>
+          <w:rFonts w:ascii="Avenir Next" w:hAnsi="Avenir Next"/>
+          <w:sz w:val="20"/>
+          <w:szCs w:val="20"/>
+        </w:rPr>
+        <w:t>Warning Signs</w:t>
+      </w:r>
+    </w:p>
+    <w:p>
+      <w:pPr>
+        <w:pStyle w:val="ListParagraph"/>
+        <w:numPr>
+          <w:ilvl w:val="1"/>
+          <w:numId w:val="1"/>
+        </w:numPr>
+        <w:rPr>
+          <w:rFonts w:ascii="Avenir Next" w:hAnsi="Avenir Next"/>
+          <w:sz w:val="20"/>
+          <w:szCs w:val="20"/>
+        </w:rPr>
+      </w:pPr>
+      <w:r>
+        <w:rPr>
+          <w:rFonts w:ascii="Avenir Next" w:hAnsi="Avenir Next"/>
+          <w:sz w:val="20"/>
+          <w:szCs w:val="20"/>
+        </w:rPr>
+        <w:t>Response to Warning Signs</w:t>
+      </w:r>
+    </w:p>
+    <w:p>
+      <w:pPr>
+        <w:pStyle w:val="ListParagraph"/>
+        <w:numPr>
+          <w:ilvl w:val="0"/>
+          <w:numId w:val="1"/>
+        </w:numPr>
+        <w:rPr>
+          <w:rFonts w:ascii="Avenir Next" w:hAnsi="Avenir Next"/>
+          <w:sz w:val="20"/>
+          <w:szCs w:val="20"/>
+        </w:rPr>
+      </w:pPr>
+      <w:r>
+        <w:rPr>
+          <w:rFonts w:ascii="Avenir Next" w:hAnsi="Avenir Next"/>
+          <w:sz w:val="20"/>
+          <w:szCs w:val="20"/>
+        </w:rPr>
+        <w:t>Source Code</w:t>
+      </w:r>
     </w:p>
     <w:sectPr>
       <w:pgSz w:w="12240" w:h="15840"/>
@@ -14,6 +1638,475 @@
     </w:sectPr>
   </w:body>
 </w:document>
+</file>
+
+<file path=word/numbering.xml><?xml version="1.0" encoding="utf-8"?>
+<w:numbering xmlns:wpc="http://schemas.microsoft.com/office/word/2010/wordprocessingCanvas" xmlns:mo="http://schemas.microsoft.com/office/mac/office/2008/main" xmlns:mc="http://schemas.openxmlformats.org/markup-compatibility/2006" xmlns:mv="urn:schemas-microsoft-com:mac:vml" xmlns:o="urn:schemas-microsoft-com:office:office" xmlns:r="http://schemas.openxmlformats.org/officeDocument/2006/relationships" xmlns:m="http://schemas.openxmlformats.org/officeDocument/2006/math" xmlns:v="urn:schemas-microsoft-com:vml" xmlns:wp14="http://schemas.microsoft.com/office/word/2010/wordprocessingDrawing" xmlns:wp="http://schemas.openxmlformats.org/drawingml/2006/wordprocessingDrawing" xmlns:w10="urn:schemas-microsoft-com:office:word" xmlns:w="http://schemas.openxmlformats.org/wordprocessingml/2006/main" xmlns:w14="http://schemas.microsoft.com/office/word/2010/wordml" xmlns:w15="http://schemas.microsoft.com/office/word/2012/wordml" xmlns:wpg="http://schemas.microsoft.com/office/word/2010/wordprocessingGroup" xmlns:wpi="http://schemas.microsoft.com/office/word/2010/wordprocessingInk" xmlns:wne="http://schemas.microsoft.com/office/word/2006/wordml" xmlns:wps="http://schemas.microsoft.com/office/word/2010/wordprocessingShape" mc:Ignorable="w14 w15 wp14">
+  <w:abstractNum w:abstractNumId="0">
+    <w:nsid w:val="056A5983"/>
+    <w:multiLevelType w:val="hybridMultilevel"/>
+    <w:tmpl w:val="986AA9C0"/>
+    <w:lvl w:ilvl="0" w:tplc="04090005">
+      <w:start w:val="1"/>
+      <w:numFmt w:val="bullet"/>
+      <w:lvlText w:val=""/>
+      <w:lvlJc w:val="left"/>
+      <w:pPr>
+        <w:ind w:left="720" w:hanging="360"/>
+      </w:pPr>
+      <w:rPr>
+        <w:rFonts w:ascii="Wingdings" w:hAnsi="Wingdings" w:hint="default"/>
+      </w:rPr>
+    </w:lvl>
+    <w:lvl w:ilvl="1" w:tplc="04090003" w:tentative="1">
+      <w:start w:val="1"/>
+      <w:numFmt w:val="bullet"/>
+      <w:lvlText w:val="o"/>
+      <w:lvlJc w:val="left"/>
+      <w:pPr>
+        <w:ind w:left="1440" w:hanging="360"/>
+      </w:pPr>
+      <w:rPr>
+        <w:rFonts w:ascii="Courier New" w:hAnsi="Courier New" w:cs="Courier New" w:hint="default"/>
+      </w:rPr>
+    </w:lvl>
+    <w:lvl w:ilvl="2" w:tplc="04090005" w:tentative="1">
+      <w:start w:val="1"/>
+      <w:numFmt w:val="bullet"/>
+      <w:lvlText w:val=""/>
+      <w:lvlJc w:val="left"/>
+      <w:pPr>
+        <w:ind w:left="2160" w:hanging="360"/>
+      </w:pPr>
+      <w:rPr>
+        <w:rFonts w:ascii="Wingdings" w:hAnsi="Wingdings" w:hint="default"/>
+      </w:rPr>
+    </w:lvl>
+    <w:lvl w:ilvl="3" w:tplc="04090001" w:tentative="1">
+      <w:start w:val="1"/>
+      <w:numFmt w:val="bullet"/>
+      <w:lvlText w:val=""/>
+      <w:lvlJc w:val="left"/>
+      <w:pPr>
+        <w:ind w:left="2880" w:hanging="360"/>
+      </w:pPr>
+      <w:rPr>
+        <w:rFonts w:ascii="Symbol" w:hAnsi="Symbol" w:hint="default"/>
+      </w:rPr>
+    </w:lvl>
+    <w:lvl w:ilvl="4" w:tplc="04090003" w:tentative="1">
+      <w:start w:val="1"/>
+      <w:numFmt w:val="bullet"/>
+      <w:lvlText w:val="o"/>
+      <w:lvlJc w:val="left"/>
+      <w:pPr>
+        <w:ind w:left="3600" w:hanging="360"/>
+      </w:pPr>
+      <w:rPr>
+        <w:rFonts w:ascii="Courier New" w:hAnsi="Courier New" w:cs="Courier New" w:hint="default"/>
+      </w:rPr>
+    </w:lvl>
+    <w:lvl w:ilvl="5" w:tplc="04090005" w:tentative="1">
+      <w:start w:val="1"/>
+      <w:numFmt w:val="bullet"/>
+      <w:lvlText w:val=""/>
+      <w:lvlJc w:val="left"/>
+      <w:pPr>
+        <w:ind w:left="4320" w:hanging="360"/>
+      </w:pPr>
+      <w:rPr>
+        <w:rFonts w:ascii="Wingdings" w:hAnsi="Wingdings" w:hint="default"/>
+      </w:rPr>
+    </w:lvl>
+    <w:lvl w:ilvl="6" w:tplc="04090001" w:tentative="1">
+      <w:start w:val="1"/>
+      <w:numFmt w:val="bullet"/>
+      <w:lvlText w:val=""/>
+      <w:lvlJc w:val="left"/>
+      <w:pPr>
+        <w:ind w:left="5040" w:hanging="360"/>
+      </w:pPr>
+      <w:rPr>
+        <w:rFonts w:ascii="Symbol" w:hAnsi="Symbol" w:hint="default"/>
+      </w:rPr>
+    </w:lvl>
+    <w:lvl w:ilvl="7" w:tplc="04090003" w:tentative="1">
+      <w:start w:val="1"/>
+      <w:numFmt w:val="bullet"/>
+      <w:lvlText w:val="o"/>
+      <w:lvlJc w:val="left"/>
+      <w:pPr>
+        <w:ind w:left="5760" w:hanging="360"/>
+      </w:pPr>
+      <w:rPr>
+        <w:rFonts w:ascii="Courier New" w:hAnsi="Courier New" w:cs="Courier New" w:hint="default"/>
+      </w:rPr>
+    </w:lvl>
+    <w:lvl w:ilvl="8" w:tplc="04090005" w:tentative="1">
+      <w:start w:val="1"/>
+      <w:numFmt w:val="bullet"/>
+      <w:lvlText w:val=""/>
+      <w:lvlJc w:val="left"/>
+      <w:pPr>
+        <w:ind w:left="6480" w:hanging="360"/>
+      </w:pPr>
+      <w:rPr>
+        <w:rFonts w:ascii="Wingdings" w:hAnsi="Wingdings" w:hint="default"/>
+      </w:rPr>
+    </w:lvl>
+  </w:abstractNum>
+  <w:abstractNum w:abstractNumId="1">
+    <w:nsid w:val="5E292402"/>
+    <w:multiLevelType w:val="hybridMultilevel"/>
+    <w:tmpl w:val="1910EA18"/>
+    <w:lvl w:ilvl="0" w:tplc="04090005">
+      <w:start w:val="1"/>
+      <w:numFmt w:val="bullet"/>
+      <w:lvlText w:val=""/>
+      <w:lvlJc w:val="left"/>
+      <w:pPr>
+        <w:ind w:left="720" w:hanging="360"/>
+      </w:pPr>
+      <w:rPr>
+        <w:rFonts w:ascii="Wingdings" w:hAnsi="Wingdings" w:hint="default"/>
+      </w:rPr>
+    </w:lvl>
+    <w:lvl w:ilvl="1" w:tplc="04090003" w:tentative="1">
+      <w:start w:val="1"/>
+      <w:numFmt w:val="bullet"/>
+      <w:lvlText w:val="o"/>
+      <w:lvlJc w:val="left"/>
+      <w:pPr>
+        <w:ind w:left="1440" w:hanging="360"/>
+      </w:pPr>
+      <w:rPr>
+        <w:rFonts w:ascii="Courier New" w:hAnsi="Courier New" w:cs="Courier New" w:hint="default"/>
+      </w:rPr>
+    </w:lvl>
+    <w:lvl w:ilvl="2" w:tplc="04090005" w:tentative="1">
+      <w:start w:val="1"/>
+      <w:numFmt w:val="bullet"/>
+      <w:lvlText w:val=""/>
+      <w:lvlJc w:val="left"/>
+      <w:pPr>
+        <w:ind w:left="2160" w:hanging="360"/>
+      </w:pPr>
+      <w:rPr>
+        <w:rFonts w:ascii="Wingdings" w:hAnsi="Wingdings" w:hint="default"/>
+      </w:rPr>
+    </w:lvl>
+    <w:lvl w:ilvl="3" w:tplc="04090001" w:tentative="1">
+      <w:start w:val="1"/>
+      <w:numFmt w:val="bullet"/>
+      <w:lvlText w:val=""/>
+      <w:lvlJc w:val="left"/>
+      <w:pPr>
+        <w:ind w:left="2880" w:hanging="360"/>
+      </w:pPr>
+      <w:rPr>
+        <w:rFonts w:ascii="Symbol" w:hAnsi="Symbol" w:hint="default"/>
+      </w:rPr>
+    </w:lvl>
+    <w:lvl w:ilvl="4" w:tplc="04090003" w:tentative="1">
+      <w:start w:val="1"/>
+      <w:numFmt w:val="bullet"/>
+      <w:lvlText w:val="o"/>
+      <w:lvlJc w:val="left"/>
+      <w:pPr>
+        <w:ind w:left="3600" w:hanging="360"/>
+      </w:pPr>
+      <w:rPr>
+        <w:rFonts w:ascii="Courier New" w:hAnsi="Courier New" w:cs="Courier New" w:hint="default"/>
+      </w:rPr>
+    </w:lvl>
+    <w:lvl w:ilvl="5" w:tplc="04090005" w:tentative="1">
+      <w:start w:val="1"/>
+      <w:numFmt w:val="bullet"/>
+      <w:lvlText w:val=""/>
+      <w:lvlJc w:val="left"/>
+      <w:pPr>
+        <w:ind w:left="4320" w:hanging="360"/>
+      </w:pPr>
+      <w:rPr>
+        <w:rFonts w:ascii="Wingdings" w:hAnsi="Wingdings" w:hint="default"/>
+      </w:rPr>
+    </w:lvl>
+    <w:lvl w:ilvl="6" w:tplc="04090001" w:tentative="1">
+      <w:start w:val="1"/>
+      <w:numFmt w:val="bullet"/>
+      <w:lvlText w:val=""/>
+      <w:lvlJc w:val="left"/>
+      <w:pPr>
+        <w:ind w:left="5040" w:hanging="360"/>
+      </w:pPr>
+      <w:rPr>
+        <w:rFonts w:ascii="Symbol" w:hAnsi="Symbol" w:hint="default"/>
+      </w:rPr>
+    </w:lvl>
+    <w:lvl w:ilvl="7" w:tplc="04090003" w:tentative="1">
+      <w:start w:val="1"/>
+      <w:numFmt w:val="bullet"/>
+      <w:lvlText w:val="o"/>
+      <w:lvlJc w:val="left"/>
+      <w:pPr>
+        <w:ind w:left="5760" w:hanging="360"/>
+      </w:pPr>
+      <w:rPr>
+        <w:rFonts w:ascii="Courier New" w:hAnsi="Courier New" w:cs="Courier New" w:hint="default"/>
+      </w:rPr>
+    </w:lvl>
+    <w:lvl w:ilvl="8" w:tplc="04090005" w:tentative="1">
+      <w:start w:val="1"/>
+      <w:numFmt w:val="bullet"/>
+      <w:lvlText w:val=""/>
+      <w:lvlJc w:val="left"/>
+      <w:pPr>
+        <w:ind w:left="6480" w:hanging="360"/>
+      </w:pPr>
+      <w:rPr>
+        <w:rFonts w:ascii="Wingdings" w:hAnsi="Wingdings" w:hint="default"/>
+      </w:rPr>
+    </w:lvl>
+  </w:abstractNum>
+  <w:abstractNum w:abstractNumId="2">
+    <w:nsid w:val="5FBC69D2"/>
+    <w:multiLevelType w:val="hybridMultilevel"/>
+    <w:tmpl w:val="BB227E2C"/>
+    <w:lvl w:ilvl="0" w:tplc="04090005">
+      <w:start w:val="1"/>
+      <w:numFmt w:val="bullet"/>
+      <w:lvlText w:val=""/>
+      <w:lvlJc w:val="left"/>
+      <w:pPr>
+        <w:ind w:left="720" w:hanging="360"/>
+      </w:pPr>
+      <w:rPr>
+        <w:rFonts w:ascii="Wingdings" w:hAnsi="Wingdings" w:hint="default"/>
+      </w:rPr>
+    </w:lvl>
+    <w:lvl w:ilvl="1" w:tplc="04090003">
+      <w:start w:val="1"/>
+      <w:numFmt w:val="bullet"/>
+      <w:lvlText w:val="o"/>
+      <w:lvlJc w:val="left"/>
+      <w:pPr>
+        <w:ind w:left="1440" w:hanging="360"/>
+      </w:pPr>
+      <w:rPr>
+        <w:rFonts w:ascii="Courier New" w:hAnsi="Courier New" w:cs="Courier New" w:hint="default"/>
+      </w:rPr>
+    </w:lvl>
+    <w:lvl w:ilvl="2" w:tplc="04090005">
+      <w:start w:val="1"/>
+      <w:numFmt w:val="bullet"/>
+      <w:lvlText w:val=""/>
+      <w:lvlJc w:val="left"/>
+      <w:pPr>
+        <w:ind w:left="2160" w:hanging="360"/>
+      </w:pPr>
+      <w:rPr>
+        <w:rFonts w:ascii="Wingdings" w:hAnsi="Wingdings" w:hint="default"/>
+      </w:rPr>
+    </w:lvl>
+    <w:lvl w:ilvl="3" w:tplc="04090001" w:tentative="1">
+      <w:start w:val="1"/>
+      <w:numFmt w:val="bullet"/>
+      <w:lvlText w:val=""/>
+      <w:lvlJc w:val="left"/>
+      <w:pPr>
+        <w:ind w:left="2880" w:hanging="360"/>
+      </w:pPr>
+      <w:rPr>
+        <w:rFonts w:ascii="Symbol" w:hAnsi="Symbol" w:hint="default"/>
+      </w:rPr>
+    </w:lvl>
+    <w:lvl w:ilvl="4" w:tplc="04090003" w:tentative="1">
+      <w:start w:val="1"/>
+      <w:numFmt w:val="bullet"/>
+      <w:lvlText w:val="o"/>
+      <w:lvlJc w:val="left"/>
+      <w:pPr>
+        <w:ind w:left="3600" w:hanging="360"/>
+      </w:pPr>
+      <w:rPr>
+        <w:rFonts w:ascii="Courier New" w:hAnsi="Courier New" w:cs="Courier New" w:hint="default"/>
+      </w:rPr>
+    </w:lvl>
+    <w:lvl w:ilvl="5" w:tplc="04090005" w:tentative="1">
+      <w:start w:val="1"/>
+      <w:numFmt w:val="bullet"/>
+      <w:lvlText w:val=""/>
+      <w:lvlJc w:val="left"/>
+      <w:pPr>
+        <w:ind w:left="4320" w:hanging="360"/>
+      </w:pPr>
+      <w:rPr>
+        <w:rFonts w:ascii="Wingdings" w:hAnsi="Wingdings" w:hint="default"/>
+      </w:rPr>
+    </w:lvl>
+    <w:lvl w:ilvl="6" w:tplc="04090001" w:tentative="1">
+      <w:start w:val="1"/>
+      <w:numFmt w:val="bullet"/>
+      <w:lvlText w:val=""/>
+      <w:lvlJc w:val="left"/>
+      <w:pPr>
+        <w:ind w:left="5040" w:hanging="360"/>
+      </w:pPr>
+      <w:rPr>
+        <w:rFonts w:ascii="Symbol" w:hAnsi="Symbol" w:hint="default"/>
+      </w:rPr>
+    </w:lvl>
+    <w:lvl w:ilvl="7" w:tplc="04090003" w:tentative="1">
+      <w:start w:val="1"/>
+      <w:numFmt w:val="bullet"/>
+      <w:lvlText w:val="o"/>
+      <w:lvlJc w:val="left"/>
+      <w:pPr>
+        <w:ind w:left="5760" w:hanging="360"/>
+      </w:pPr>
+      <w:rPr>
+        <w:rFonts w:ascii="Courier New" w:hAnsi="Courier New" w:cs="Courier New" w:hint="default"/>
+      </w:rPr>
+    </w:lvl>
+    <w:lvl w:ilvl="8" w:tplc="04090005" w:tentative="1">
+      <w:start w:val="1"/>
+      <w:numFmt w:val="bullet"/>
+      <w:lvlText w:val=""/>
+      <w:lvlJc w:val="left"/>
+      <w:pPr>
+        <w:ind w:left="6480" w:hanging="360"/>
+      </w:pPr>
+      <w:rPr>
+        <w:rFonts w:ascii="Wingdings" w:hAnsi="Wingdings" w:hint="default"/>
+      </w:rPr>
+    </w:lvl>
+  </w:abstractNum>
+  <w:abstractNum w:abstractNumId="3">
+    <w:nsid w:val="76F275A8"/>
+    <w:multiLevelType w:val="hybridMultilevel"/>
+    <w:tmpl w:val="F294C6A0"/>
+    <w:lvl w:ilvl="0" w:tplc="04090005">
+      <w:start w:val="1"/>
+      <w:numFmt w:val="bullet"/>
+      <w:lvlText w:val=""/>
+      <w:lvlJc w:val="left"/>
+      <w:pPr>
+        <w:ind w:left="720" w:hanging="360"/>
+      </w:pPr>
+      <w:rPr>
+        <w:rFonts w:ascii="Wingdings" w:hAnsi="Wingdings" w:hint="default"/>
+      </w:rPr>
+    </w:lvl>
+    <w:lvl w:ilvl="1" w:tplc="04090003" w:tentative="1">
+      <w:start w:val="1"/>
+      <w:numFmt w:val="bullet"/>
+      <w:lvlText w:val="o"/>
+      <w:lvlJc w:val="left"/>
+      <w:pPr>
+        <w:ind w:left="1440" w:hanging="360"/>
+      </w:pPr>
+      <w:rPr>
+        <w:rFonts w:ascii="Courier New" w:hAnsi="Courier New" w:cs="Courier New" w:hint="default"/>
+      </w:rPr>
+    </w:lvl>
+    <w:lvl w:ilvl="2" w:tplc="04090005" w:tentative="1">
+      <w:start w:val="1"/>
+      <w:numFmt w:val="bullet"/>
+      <w:lvlText w:val=""/>
+      <w:lvlJc w:val="left"/>
+      <w:pPr>
+        <w:ind w:left="2160" w:hanging="360"/>
+      </w:pPr>
+      <w:rPr>
+        <w:rFonts w:ascii="Wingdings" w:hAnsi="Wingdings" w:hint="default"/>
+      </w:rPr>
+    </w:lvl>
+    <w:lvl w:ilvl="3" w:tplc="04090001" w:tentative="1">
+      <w:start w:val="1"/>
+      <w:numFmt w:val="bullet"/>
+      <w:lvlText w:val=""/>
+      <w:lvlJc w:val="left"/>
+      <w:pPr>
+        <w:ind w:left="2880" w:hanging="360"/>
+      </w:pPr>
+      <w:rPr>
+        <w:rFonts w:ascii="Symbol" w:hAnsi="Symbol" w:hint="default"/>
+      </w:rPr>
+    </w:lvl>
+    <w:lvl w:ilvl="4" w:tplc="04090003" w:tentative="1">
+      <w:start w:val="1"/>
+      <w:numFmt w:val="bullet"/>
+      <w:lvlText w:val="o"/>
+      <w:lvlJc w:val="left"/>
+      <w:pPr>
+        <w:ind w:left="3600" w:hanging="360"/>
+      </w:pPr>
+      <w:rPr>
+        <w:rFonts w:ascii="Courier New" w:hAnsi="Courier New" w:cs="Courier New" w:hint="default"/>
+      </w:rPr>
+    </w:lvl>
+    <w:lvl w:ilvl="5" w:tplc="04090005" w:tentative="1">
+      <w:start w:val="1"/>
+      <w:numFmt w:val="bullet"/>
+      <w:lvlText w:val=""/>
+      <w:lvlJc w:val="left"/>
+      <w:pPr>
+        <w:ind w:left="4320" w:hanging="360"/>
+      </w:pPr>
+      <w:rPr>
+        <w:rFonts w:ascii="Wingdings" w:hAnsi="Wingdings" w:hint="default"/>
+      </w:rPr>
+    </w:lvl>
+    <w:lvl w:ilvl="6" w:tplc="04090001" w:tentative="1">
+      <w:start w:val="1"/>
+      <w:numFmt w:val="bullet"/>
+      <w:lvlText w:val=""/>
+      <w:lvlJc w:val="left"/>
+      <w:pPr>
+        <w:ind w:left="5040" w:hanging="360"/>
+      </w:pPr>
+      <w:rPr>
+        <w:rFonts w:ascii="Symbol" w:hAnsi="Symbol" w:hint="default"/>
+      </w:rPr>
+    </w:lvl>
+    <w:lvl w:ilvl="7" w:tplc="04090003" w:tentative="1">
+      <w:start w:val="1"/>
+      <w:numFmt w:val="bullet"/>
+      <w:lvlText w:val="o"/>
+      <w:lvlJc w:val="left"/>
+      <w:pPr>
+        <w:ind w:left="5760" w:hanging="360"/>
+      </w:pPr>
+      <w:rPr>
+        <w:rFonts w:ascii="Courier New" w:hAnsi="Courier New" w:cs="Courier New" w:hint="default"/>
+      </w:rPr>
+    </w:lvl>
+    <w:lvl w:ilvl="8" w:tplc="04090005" w:tentative="1">
+      <w:start w:val="1"/>
+      <w:numFmt w:val="bullet"/>
+      <w:lvlText w:val=""/>
+      <w:lvlJc w:val="left"/>
+      <w:pPr>
+        <w:ind w:left="6480" w:hanging="360"/>
+      </w:pPr>
+      <w:rPr>
+        <w:rFonts w:ascii="Wingdings" w:hAnsi="Wingdings" w:hint="default"/>
+      </w:rPr>
+    </w:lvl>
+  </w:abstractNum>
+  <w:num w:numId="1">
+    <w:abstractNumId w:val="2"/>
+  </w:num>
+  <w:num w:numId="2">
+    <w:abstractNumId w:val="1"/>
+  </w:num>
+  <w:num w:numId="3">
+    <w:abstractNumId w:val="0"/>
+  </w:num>
+  <w:num w:numId="4">
+    <w:abstractNumId w:val="3"/>
+  </w:num>
+</w:numbering>
 </file>
 
 <file path=word/styles.xml><?xml version="1.0" encoding="utf-8"?>
@@ -444,6 +2537,17 @@
     <w:semiHidden/>
     <w:unhideWhenUsed/>
   </w:style>
+  <w:style w:type="paragraph" w:styleId="ListParagraph">
+    <w:name w:val="List Paragraph"/>
+    <w:basedOn w:val="Normal"/>
+    <w:uiPriority w:val="34"/>
+    <w:qFormat/>
+    <w:rsid w:val="00EE1FB0"/>
+    <w:pPr>
+      <w:ind w:left="720"/>
+      <w:contextualSpacing/>
+    </w:pPr>
+  </w:style>
 </w:styles>
 </file>
 

</xml_diff>